<commit_message>
Update General docs, added class diagram
</commit_message>
<xml_diff>
--- a/Documentatie/Document General/==Echipa-10-Docs==.docx
+++ b/Documentatie/Document General/==Echipa-10-Docs==.docx
@@ -7,29 +7,8 @@
         <w:pStyle w:val="Title"/>
         <w:jc w:val="center"/>
       </w:pPr>
-      <w:proofErr w:type="spellStart"/>
-      <w:r>
-        <w:t>Proiect</w:t>
-      </w:r>
-      <w:proofErr w:type="spellEnd"/>
-      <w:r>
-        <w:t xml:space="preserve"> An 3 </w:t>
-      </w:r>
-      <w:proofErr w:type="spellStart"/>
-      <w:r>
-        <w:t>Calculatoare</w:t>
-      </w:r>
-      <w:proofErr w:type="spellEnd"/>
-      <w:r>
-        <w:t xml:space="preserve"> (</w:t>
-      </w:r>
-      <w:proofErr w:type="spellStart"/>
-      <w:r>
-        <w:t>Varianta</w:t>
-      </w:r>
-      <w:proofErr w:type="spellEnd"/>
-      <w:r>
-        <w:t xml:space="preserve"> 2)</w:t>
+      <w:r>
+        <w:t>Proiect An 3 Calculatoare (Varianta 2)</w:t>
       </w:r>
     </w:p>
     <w:p>
@@ -52,7 +31,6 @@
           <w:szCs w:val="24"/>
         </w:rPr>
       </w:pPr>
-      <w:proofErr w:type="spellStart"/>
       <w:r>
         <w:rPr>
           <w:b/>
@@ -60,18 +38,18 @@
           <w:sz w:val="24"/>
           <w:szCs w:val="24"/>
         </w:rPr>
-        <w:t>Echipa</w:t>
-      </w:r>
-      <w:proofErr w:type="spellEnd"/>
-      <w:r>
+        <w:t>Echipa: 10</w:t>
+      </w:r>
+    </w:p>
+    <w:p>
+      <w:pPr>
         <w:rPr>
           <w:b/>
           <w:bCs/>
           <w:sz w:val="24"/>
           <w:szCs w:val="24"/>
         </w:rPr>
-        <w:t xml:space="preserve">: </w:t>
-      </w:r>
+      </w:pPr>
       <w:r>
         <w:rPr>
           <w:b/>
@@ -79,37 +57,7 @@
           <w:sz w:val="24"/>
           <w:szCs w:val="24"/>
         </w:rPr>
-        <w:t>10</w:t>
-      </w:r>
-    </w:p>
-    <w:p>
-      <w:pPr>
-        <w:rPr>
-          <w:b/>
-          <w:bCs/>
-          <w:sz w:val="24"/>
-          <w:szCs w:val="24"/>
-        </w:rPr>
-      </w:pPr>
-      <w:proofErr w:type="spellStart"/>
-      <w:r>
-        <w:rPr>
-          <w:b/>
-          <w:bCs/>
-          <w:sz w:val="24"/>
-          <w:szCs w:val="24"/>
-        </w:rPr>
-        <w:t>Membrii</w:t>
-      </w:r>
-      <w:proofErr w:type="spellEnd"/>
-      <w:r>
-        <w:rPr>
-          <w:b/>
-          <w:bCs/>
-          <w:sz w:val="24"/>
-          <w:szCs w:val="24"/>
-        </w:rPr>
-        <w:t>:</w:t>
+        <w:t>Membrii:</w:t>
       </w:r>
     </w:p>
     <w:p>
@@ -126,7 +74,6 @@
           <w:szCs w:val="24"/>
         </w:rPr>
       </w:pPr>
-      <w:proofErr w:type="spellStart"/>
       <w:r>
         <w:rPr>
           <w:b/>
@@ -134,9 +81,8 @@
           <w:sz w:val="24"/>
           <w:szCs w:val="24"/>
         </w:rPr>
-        <w:t>Cepoiu</w:t>
-      </w:r>
-      <w:proofErr w:type="spellEnd"/>
+        <w:t>Cepoiu Radu-Constantin 232/1</w:t>
+      </w:r>
       <w:r>
         <w:rPr>
           <w:b/>
@@ -144,56 +90,7 @@
           <w:sz w:val="24"/>
           <w:szCs w:val="24"/>
         </w:rPr>
-        <w:t xml:space="preserve"> Radu-Constantin 232/1</w:t>
-      </w:r>
-      <w:r>
-        <w:rPr>
-          <w:b/>
-          <w:bCs/>
-          <w:sz w:val="24"/>
-          <w:szCs w:val="24"/>
-        </w:rPr>
-        <w:t xml:space="preserve"> (</w:t>
-      </w:r>
-      <w:proofErr w:type="spellStart"/>
-      <w:r>
-        <w:rPr>
-          <w:b/>
-          <w:bCs/>
-          <w:sz w:val="24"/>
-          <w:szCs w:val="24"/>
-        </w:rPr>
-        <w:t>Responsabil</w:t>
-      </w:r>
-      <w:proofErr w:type="spellEnd"/>
-      <w:r>
-        <w:rPr>
-          <w:b/>
-          <w:bCs/>
-          <w:sz w:val="24"/>
-          <w:szCs w:val="24"/>
-        </w:rPr>
-        <w:t xml:space="preserve"> de </w:t>
-      </w:r>
-      <w:proofErr w:type="spellStart"/>
-      <w:r>
-        <w:rPr>
-          <w:b/>
-          <w:bCs/>
-          <w:sz w:val="24"/>
-          <w:szCs w:val="24"/>
-        </w:rPr>
-        <w:t>proiect</w:t>
-      </w:r>
-      <w:proofErr w:type="spellEnd"/>
-      <w:r>
-        <w:rPr>
-          <w:b/>
-          <w:bCs/>
-          <w:sz w:val="24"/>
-          <w:szCs w:val="24"/>
-        </w:rPr>
-        <w:t>)</w:t>
+        <w:t xml:space="preserve"> (Responsabil de proiect)</w:t>
       </w:r>
     </w:p>
     <w:p>
@@ -210,7 +107,6 @@
           <w:szCs w:val="24"/>
         </w:rPr>
       </w:pPr>
-      <w:proofErr w:type="spellStart"/>
       <w:r>
         <w:rPr>
           <w:b/>
@@ -218,17 +114,7 @@
           <w:sz w:val="24"/>
           <w:szCs w:val="24"/>
         </w:rPr>
-        <w:t>Onofrei</w:t>
-      </w:r>
-      <w:proofErr w:type="spellEnd"/>
-      <w:r>
-        <w:rPr>
-          <w:b/>
-          <w:bCs/>
-          <w:sz w:val="24"/>
-          <w:szCs w:val="24"/>
-        </w:rPr>
-        <w:t xml:space="preserve"> Darius 231/2</w:t>
+        <w:t>Onofrei Darius 231/2</w:t>
       </w:r>
     </w:p>
     <w:p>
@@ -346,7 +232,6 @@
           <w:szCs w:val="44"/>
         </w:rPr>
       </w:pPr>
-      <w:proofErr w:type="spellStart"/>
       <w:r>
         <w:rPr>
           <w:b/>
@@ -356,7 +241,6 @@
         </w:rPr>
         <w:t>InHumanResources</w:t>
       </w:r>
-      <w:proofErr w:type="spellEnd"/>
     </w:p>
     <w:p>
       <w:pPr>
@@ -391,7 +275,6 @@
           <w:szCs w:val="24"/>
         </w:rPr>
       </w:pPr>
-      <w:proofErr w:type="spellStart"/>
       <w:r>
         <w:rPr>
           <w:rFonts w:cstheme="minorHAnsi"/>
@@ -400,7 +283,6 @@
         </w:rPr>
         <w:t>Proiectul</w:t>
       </w:r>
-      <w:proofErr w:type="spellEnd"/>
       <w:r>
         <w:rPr>
           <w:rFonts w:cstheme="minorHAnsi"/>
@@ -417,241 +299,7 @@
           <w:sz w:val="24"/>
           <w:szCs w:val="24"/>
         </w:rPr>
-        <w:t xml:space="preserve">de fata </w:t>
-      </w:r>
-      <w:proofErr w:type="spellStart"/>
-      <w:r>
-        <w:rPr>
-          <w:rFonts w:cstheme="minorHAnsi"/>
-          <w:sz w:val="24"/>
-          <w:szCs w:val="24"/>
-        </w:rPr>
-        <w:t>isi</w:t>
-      </w:r>
-      <w:proofErr w:type="spellEnd"/>
-      <w:r>
-        <w:rPr>
-          <w:rFonts w:cstheme="minorHAnsi"/>
-          <w:sz w:val="24"/>
-          <w:szCs w:val="24"/>
-        </w:rPr>
-        <w:t xml:space="preserve"> </w:t>
-      </w:r>
-      <w:proofErr w:type="spellStart"/>
-      <w:r>
-        <w:rPr>
-          <w:rFonts w:cstheme="minorHAnsi"/>
-          <w:sz w:val="24"/>
-          <w:szCs w:val="24"/>
-        </w:rPr>
-        <w:t>propune</w:t>
-      </w:r>
-      <w:proofErr w:type="spellEnd"/>
-      <w:r>
-        <w:rPr>
-          <w:rFonts w:cstheme="minorHAnsi"/>
-          <w:sz w:val="24"/>
-          <w:szCs w:val="24"/>
-        </w:rPr>
-        <w:t xml:space="preserve"> </w:t>
-      </w:r>
-      <w:proofErr w:type="spellStart"/>
-      <w:r>
-        <w:rPr>
-          <w:rFonts w:cstheme="minorHAnsi"/>
-          <w:sz w:val="24"/>
-          <w:szCs w:val="24"/>
-        </w:rPr>
-        <w:t>studierea</w:t>
-      </w:r>
-      <w:proofErr w:type="spellEnd"/>
-      <w:r>
-        <w:rPr>
-          <w:rFonts w:cstheme="minorHAnsi"/>
-          <w:sz w:val="24"/>
-          <w:szCs w:val="24"/>
-        </w:rPr>
-        <w:t xml:space="preserve"> </w:t>
-      </w:r>
-      <w:proofErr w:type="spellStart"/>
-      <w:r>
-        <w:rPr>
-          <w:rFonts w:cstheme="minorHAnsi"/>
-          <w:sz w:val="24"/>
-          <w:szCs w:val="24"/>
-        </w:rPr>
-        <w:t>si</w:t>
-      </w:r>
-      <w:proofErr w:type="spellEnd"/>
-      <w:r>
-        <w:rPr>
-          <w:rFonts w:cstheme="minorHAnsi"/>
-          <w:sz w:val="24"/>
-          <w:szCs w:val="24"/>
-        </w:rPr>
-        <w:t xml:space="preserve"> </w:t>
-      </w:r>
-      <w:proofErr w:type="spellStart"/>
-      <w:r>
-        <w:rPr>
-          <w:rFonts w:cstheme="minorHAnsi"/>
-          <w:sz w:val="24"/>
-          <w:szCs w:val="24"/>
-        </w:rPr>
-        <w:t>aplicarea</w:t>
-      </w:r>
-      <w:proofErr w:type="spellEnd"/>
-      <w:r>
-        <w:rPr>
-          <w:rFonts w:cstheme="minorHAnsi"/>
-          <w:sz w:val="24"/>
-          <w:szCs w:val="24"/>
-        </w:rPr>
-        <w:t xml:space="preserve">  </w:t>
-      </w:r>
-      <w:proofErr w:type="spellStart"/>
-      <w:r>
-        <w:rPr>
-          <w:rFonts w:cstheme="minorHAnsi"/>
-          <w:sz w:val="24"/>
-          <w:szCs w:val="24"/>
-        </w:rPr>
-        <w:t>unor</w:t>
-      </w:r>
-      <w:proofErr w:type="spellEnd"/>
-      <w:r>
-        <w:rPr>
-          <w:rFonts w:cstheme="minorHAnsi"/>
-          <w:sz w:val="24"/>
-          <w:szCs w:val="24"/>
-        </w:rPr>
-        <w:t xml:space="preserve">  </w:t>
-      </w:r>
-      <w:proofErr w:type="spellStart"/>
-      <w:r>
-        <w:rPr>
-          <w:rFonts w:cstheme="minorHAnsi"/>
-          <w:sz w:val="24"/>
-          <w:szCs w:val="24"/>
-        </w:rPr>
-        <w:t>probleme</w:t>
-      </w:r>
-      <w:proofErr w:type="spellEnd"/>
-      <w:r>
-        <w:rPr>
-          <w:rFonts w:cstheme="minorHAnsi"/>
-          <w:sz w:val="24"/>
-          <w:szCs w:val="24"/>
-        </w:rPr>
-        <w:t xml:space="preserve"> din </w:t>
-      </w:r>
-      <w:proofErr w:type="spellStart"/>
-      <w:r>
-        <w:rPr>
-          <w:rFonts w:cstheme="minorHAnsi"/>
-          <w:sz w:val="24"/>
-          <w:szCs w:val="24"/>
-        </w:rPr>
-        <w:t>domeniul</w:t>
-      </w:r>
-      <w:proofErr w:type="spellEnd"/>
-      <w:r>
-        <w:rPr>
-          <w:rFonts w:cstheme="minorHAnsi"/>
-          <w:sz w:val="24"/>
-          <w:szCs w:val="24"/>
-        </w:rPr>
-        <w:t xml:space="preserve"> </w:t>
-      </w:r>
-      <w:proofErr w:type="spellStart"/>
-      <w:r>
-        <w:rPr>
-          <w:rFonts w:cstheme="minorHAnsi"/>
-          <w:sz w:val="24"/>
-          <w:szCs w:val="24"/>
-        </w:rPr>
-        <w:t>inginerei</w:t>
-      </w:r>
-      <w:proofErr w:type="spellEnd"/>
-      <w:r>
-        <w:rPr>
-          <w:rFonts w:cstheme="minorHAnsi"/>
-          <w:sz w:val="24"/>
-          <w:szCs w:val="24"/>
-        </w:rPr>
-        <w:t xml:space="preserve"> software. </w:t>
-      </w:r>
-      <w:proofErr w:type="spellStart"/>
-      <w:r>
-        <w:rPr>
-          <w:rFonts w:cstheme="minorHAnsi"/>
-          <w:sz w:val="24"/>
-          <w:szCs w:val="24"/>
-        </w:rPr>
-        <w:t>Ingineria</w:t>
-      </w:r>
-      <w:proofErr w:type="spellEnd"/>
-      <w:r>
-        <w:rPr>
-          <w:rFonts w:cstheme="minorHAnsi"/>
-          <w:sz w:val="24"/>
-          <w:szCs w:val="24"/>
-        </w:rPr>
-        <w:t xml:space="preserve"> software </w:t>
-      </w:r>
-      <w:proofErr w:type="spellStart"/>
-      <w:r>
-        <w:rPr>
-          <w:rFonts w:cstheme="minorHAnsi"/>
-          <w:sz w:val="24"/>
-          <w:szCs w:val="24"/>
-        </w:rPr>
-        <w:t>este</w:t>
-      </w:r>
-      <w:proofErr w:type="spellEnd"/>
-      <w:r>
-        <w:rPr>
-          <w:rFonts w:cstheme="minorHAnsi"/>
-          <w:sz w:val="24"/>
-          <w:szCs w:val="24"/>
-        </w:rPr>
-        <w:t xml:space="preserve"> </w:t>
-      </w:r>
-      <w:proofErr w:type="spellStart"/>
-      <w:r>
-        <w:rPr>
-          <w:rFonts w:cstheme="minorHAnsi"/>
-          <w:sz w:val="24"/>
-          <w:szCs w:val="24"/>
-        </w:rPr>
-        <w:t>descrisa</w:t>
-      </w:r>
-      <w:proofErr w:type="spellEnd"/>
-      <w:r>
-        <w:rPr>
-          <w:rFonts w:cstheme="minorHAnsi"/>
-          <w:sz w:val="24"/>
-          <w:szCs w:val="24"/>
-        </w:rPr>
-        <w:t xml:space="preserve"> pe </w:t>
-      </w:r>
-      <w:proofErr w:type="spellStart"/>
-      <w:r>
-        <w:rPr>
-          <w:rFonts w:cstheme="minorHAnsi"/>
-          <w:sz w:val="24"/>
-          <w:szCs w:val="24"/>
-        </w:rPr>
-        <w:t>scurt</w:t>
-      </w:r>
-      <w:proofErr w:type="spellEnd"/>
-      <w:r>
-        <w:rPr>
-          <w:rFonts w:cstheme="minorHAnsi"/>
-          <w:sz w:val="24"/>
-          <w:szCs w:val="24"/>
-        </w:rPr>
-        <w:t xml:space="preserve"> ca “un</w:t>
+        <w:t>de fata isi propune studierea si aplicarea  unor  probleme din domeniul inginerei software. Ingineria software este descrisa pe scurt ca “un</w:t>
       </w:r>
       <w:r>
         <w:rPr>
@@ -660,19 +308,18 @@
           <w:sz w:val="24"/>
           <w:szCs w:val="24"/>
         </w:rPr>
-        <w:t xml:space="preserve"> </w:t>
-      </w:r>
-      <w:proofErr w:type="spellStart"/>
-      <w:r>
+        <w:t xml:space="preserve"> proces de analiză a cerințelor utilizatorilor și apoi proiectarea, construirea și testarea aplicației software care va satisface aceste cerințe”. </w:t>
+      </w:r>
+    </w:p>
+    <w:p>
+      <w:pPr>
         <w:rPr>
           <w:rFonts w:cstheme="minorHAnsi"/>
           <w:color w:val="252525"/>
           <w:sz w:val="24"/>
           <w:szCs w:val="24"/>
         </w:rPr>
-        <w:t>proces</w:t>
-      </w:r>
-      <w:proofErr w:type="spellEnd"/>
+      </w:pPr>
       <w:r>
         <w:rPr>
           <w:rFonts w:cstheme="minorHAnsi"/>
@@ -680,426 +327,7 @@
           <w:sz w:val="24"/>
           <w:szCs w:val="24"/>
         </w:rPr>
-        <w:t xml:space="preserve"> de </w:t>
-      </w:r>
-      <w:proofErr w:type="spellStart"/>
-      <w:r>
-        <w:rPr>
-          <w:rFonts w:cstheme="minorHAnsi"/>
-          <w:color w:val="252525"/>
-          <w:sz w:val="24"/>
-          <w:szCs w:val="24"/>
-        </w:rPr>
-        <w:t>analiză</w:t>
-      </w:r>
-      <w:proofErr w:type="spellEnd"/>
-      <w:r>
-        <w:rPr>
-          <w:rFonts w:cstheme="minorHAnsi"/>
-          <w:color w:val="252525"/>
-          <w:sz w:val="24"/>
-          <w:szCs w:val="24"/>
-        </w:rPr>
-        <w:t xml:space="preserve"> a </w:t>
-      </w:r>
-      <w:proofErr w:type="spellStart"/>
-      <w:r>
-        <w:rPr>
-          <w:rFonts w:cstheme="minorHAnsi"/>
-          <w:color w:val="252525"/>
-          <w:sz w:val="24"/>
-          <w:szCs w:val="24"/>
-        </w:rPr>
-        <w:t>cerințelor</w:t>
-      </w:r>
-      <w:proofErr w:type="spellEnd"/>
-      <w:r>
-        <w:rPr>
-          <w:rFonts w:cstheme="minorHAnsi"/>
-          <w:color w:val="252525"/>
-          <w:sz w:val="24"/>
-          <w:szCs w:val="24"/>
-        </w:rPr>
-        <w:t xml:space="preserve"> </w:t>
-      </w:r>
-      <w:proofErr w:type="spellStart"/>
-      <w:r>
-        <w:rPr>
-          <w:rFonts w:cstheme="minorHAnsi"/>
-          <w:color w:val="252525"/>
-          <w:sz w:val="24"/>
-          <w:szCs w:val="24"/>
-        </w:rPr>
-        <w:t>utilizatorilor</w:t>
-      </w:r>
-      <w:proofErr w:type="spellEnd"/>
-      <w:r>
-        <w:rPr>
-          <w:rFonts w:cstheme="minorHAnsi"/>
-          <w:color w:val="252525"/>
-          <w:sz w:val="24"/>
-          <w:szCs w:val="24"/>
-        </w:rPr>
-        <w:t xml:space="preserve"> </w:t>
-      </w:r>
-      <w:proofErr w:type="spellStart"/>
-      <w:r>
-        <w:rPr>
-          <w:rFonts w:cstheme="minorHAnsi"/>
-          <w:color w:val="252525"/>
-          <w:sz w:val="24"/>
-          <w:szCs w:val="24"/>
-        </w:rPr>
-        <w:t>și</w:t>
-      </w:r>
-      <w:proofErr w:type="spellEnd"/>
-      <w:r>
-        <w:rPr>
-          <w:rFonts w:cstheme="minorHAnsi"/>
-          <w:color w:val="252525"/>
-          <w:sz w:val="24"/>
-          <w:szCs w:val="24"/>
-        </w:rPr>
-        <w:t xml:space="preserve"> </w:t>
-      </w:r>
-      <w:proofErr w:type="spellStart"/>
-      <w:r>
-        <w:rPr>
-          <w:rFonts w:cstheme="minorHAnsi"/>
-          <w:color w:val="252525"/>
-          <w:sz w:val="24"/>
-          <w:szCs w:val="24"/>
-        </w:rPr>
-        <w:t>apoi</w:t>
-      </w:r>
-      <w:proofErr w:type="spellEnd"/>
-      <w:r>
-        <w:rPr>
-          <w:rFonts w:cstheme="minorHAnsi"/>
-          <w:color w:val="252525"/>
-          <w:sz w:val="24"/>
-          <w:szCs w:val="24"/>
-        </w:rPr>
-        <w:t xml:space="preserve"> </w:t>
-      </w:r>
-      <w:proofErr w:type="spellStart"/>
-      <w:r>
-        <w:rPr>
-          <w:rFonts w:cstheme="minorHAnsi"/>
-          <w:color w:val="252525"/>
-          <w:sz w:val="24"/>
-          <w:szCs w:val="24"/>
-        </w:rPr>
-        <w:t>proiectarea</w:t>
-      </w:r>
-      <w:proofErr w:type="spellEnd"/>
-      <w:r>
-        <w:rPr>
-          <w:rFonts w:cstheme="minorHAnsi"/>
-          <w:color w:val="252525"/>
-          <w:sz w:val="24"/>
-          <w:szCs w:val="24"/>
-        </w:rPr>
-        <w:t xml:space="preserve">, </w:t>
-      </w:r>
-      <w:proofErr w:type="spellStart"/>
-      <w:r>
-        <w:rPr>
-          <w:rFonts w:cstheme="minorHAnsi"/>
-          <w:color w:val="252525"/>
-          <w:sz w:val="24"/>
-          <w:szCs w:val="24"/>
-        </w:rPr>
-        <w:t>construirea</w:t>
-      </w:r>
-      <w:proofErr w:type="spellEnd"/>
-      <w:r>
-        <w:rPr>
-          <w:rFonts w:cstheme="minorHAnsi"/>
-          <w:color w:val="252525"/>
-          <w:sz w:val="24"/>
-          <w:szCs w:val="24"/>
-        </w:rPr>
-        <w:t xml:space="preserve"> </w:t>
-      </w:r>
-      <w:proofErr w:type="spellStart"/>
-      <w:r>
-        <w:rPr>
-          <w:rFonts w:cstheme="minorHAnsi"/>
-          <w:color w:val="252525"/>
-          <w:sz w:val="24"/>
-          <w:szCs w:val="24"/>
-        </w:rPr>
-        <w:t>și</w:t>
-      </w:r>
-      <w:proofErr w:type="spellEnd"/>
-      <w:r>
-        <w:rPr>
-          <w:rFonts w:cstheme="minorHAnsi"/>
-          <w:color w:val="252525"/>
-          <w:sz w:val="24"/>
-          <w:szCs w:val="24"/>
-        </w:rPr>
-        <w:t xml:space="preserve"> </w:t>
-      </w:r>
-      <w:proofErr w:type="spellStart"/>
-      <w:r>
-        <w:rPr>
-          <w:rFonts w:cstheme="minorHAnsi"/>
-          <w:color w:val="252525"/>
-          <w:sz w:val="24"/>
-          <w:szCs w:val="24"/>
-        </w:rPr>
-        <w:t>testarea</w:t>
-      </w:r>
-      <w:proofErr w:type="spellEnd"/>
-      <w:r>
-        <w:rPr>
-          <w:rFonts w:cstheme="minorHAnsi"/>
-          <w:color w:val="252525"/>
-          <w:sz w:val="24"/>
-          <w:szCs w:val="24"/>
-        </w:rPr>
-        <w:t xml:space="preserve"> </w:t>
-      </w:r>
-      <w:proofErr w:type="spellStart"/>
-      <w:r>
-        <w:rPr>
-          <w:rFonts w:cstheme="minorHAnsi"/>
-          <w:color w:val="252525"/>
-          <w:sz w:val="24"/>
-          <w:szCs w:val="24"/>
-        </w:rPr>
-        <w:t>aplicației</w:t>
-      </w:r>
-      <w:proofErr w:type="spellEnd"/>
-      <w:r>
-        <w:rPr>
-          <w:rFonts w:cstheme="minorHAnsi"/>
-          <w:color w:val="252525"/>
-          <w:sz w:val="24"/>
-          <w:szCs w:val="24"/>
-        </w:rPr>
-        <w:t xml:space="preserve"> software care </w:t>
-      </w:r>
-      <w:proofErr w:type="spellStart"/>
-      <w:r>
-        <w:rPr>
-          <w:rFonts w:cstheme="minorHAnsi"/>
-          <w:color w:val="252525"/>
-          <w:sz w:val="24"/>
-          <w:szCs w:val="24"/>
-        </w:rPr>
-        <w:t>va</w:t>
-      </w:r>
-      <w:proofErr w:type="spellEnd"/>
-      <w:r>
-        <w:rPr>
-          <w:rFonts w:cstheme="minorHAnsi"/>
-          <w:color w:val="252525"/>
-          <w:sz w:val="24"/>
-          <w:szCs w:val="24"/>
-        </w:rPr>
-        <w:t xml:space="preserve"> </w:t>
-      </w:r>
-      <w:proofErr w:type="spellStart"/>
-      <w:r>
-        <w:rPr>
-          <w:rFonts w:cstheme="minorHAnsi"/>
-          <w:color w:val="252525"/>
-          <w:sz w:val="24"/>
-          <w:szCs w:val="24"/>
-        </w:rPr>
-        <w:t>satisface</w:t>
-      </w:r>
-      <w:proofErr w:type="spellEnd"/>
-      <w:r>
-        <w:rPr>
-          <w:rFonts w:cstheme="minorHAnsi"/>
-          <w:color w:val="252525"/>
-          <w:sz w:val="24"/>
-          <w:szCs w:val="24"/>
-        </w:rPr>
-        <w:t xml:space="preserve"> </w:t>
-      </w:r>
-      <w:proofErr w:type="spellStart"/>
-      <w:r>
-        <w:rPr>
-          <w:rFonts w:cstheme="minorHAnsi"/>
-          <w:color w:val="252525"/>
-          <w:sz w:val="24"/>
-          <w:szCs w:val="24"/>
-        </w:rPr>
-        <w:t>aceste</w:t>
-      </w:r>
-      <w:proofErr w:type="spellEnd"/>
-      <w:r>
-        <w:rPr>
-          <w:rFonts w:cstheme="minorHAnsi"/>
-          <w:color w:val="252525"/>
-          <w:sz w:val="24"/>
-          <w:szCs w:val="24"/>
-        </w:rPr>
-        <w:t xml:space="preserve"> </w:t>
-      </w:r>
-      <w:proofErr w:type="spellStart"/>
-      <w:r>
-        <w:rPr>
-          <w:rFonts w:cstheme="minorHAnsi"/>
-          <w:color w:val="252525"/>
-          <w:sz w:val="24"/>
-          <w:szCs w:val="24"/>
-        </w:rPr>
-        <w:t>cerințe</w:t>
-      </w:r>
-      <w:proofErr w:type="spellEnd"/>
-      <w:r>
-        <w:rPr>
-          <w:rFonts w:cstheme="minorHAnsi"/>
-          <w:color w:val="252525"/>
-          <w:sz w:val="24"/>
-          <w:szCs w:val="24"/>
-        </w:rPr>
-        <w:t xml:space="preserve">”. </w:t>
-      </w:r>
-    </w:p>
-    <w:p>
-      <w:pPr>
-        <w:rPr>
-          <w:rFonts w:cstheme="minorHAnsi"/>
-          <w:color w:val="252525"/>
-          <w:sz w:val="24"/>
-          <w:szCs w:val="24"/>
-        </w:rPr>
-      </w:pPr>
-      <w:r>
-        <w:rPr>
-          <w:rFonts w:cstheme="minorHAnsi"/>
-          <w:color w:val="252525"/>
-          <w:sz w:val="24"/>
-          <w:szCs w:val="24"/>
-        </w:rPr>
-        <w:t xml:space="preserve">De </w:t>
-      </w:r>
-      <w:proofErr w:type="spellStart"/>
-      <w:r>
-        <w:rPr>
-          <w:rFonts w:cstheme="minorHAnsi"/>
-          <w:color w:val="252525"/>
-          <w:sz w:val="24"/>
-          <w:szCs w:val="24"/>
-        </w:rPr>
-        <w:t>asemenea</w:t>
-      </w:r>
-      <w:proofErr w:type="spellEnd"/>
-      <w:r>
-        <w:rPr>
-          <w:rFonts w:cstheme="minorHAnsi"/>
-          <w:color w:val="252525"/>
-          <w:sz w:val="24"/>
-          <w:szCs w:val="24"/>
-        </w:rPr>
-        <w:t xml:space="preserve"> </w:t>
-      </w:r>
-      <w:proofErr w:type="spellStart"/>
-      <w:r>
-        <w:rPr>
-          <w:rFonts w:cstheme="minorHAnsi"/>
-          <w:color w:val="252525"/>
-          <w:sz w:val="24"/>
-          <w:szCs w:val="24"/>
-        </w:rPr>
-        <w:t>proiectul</w:t>
-      </w:r>
-      <w:proofErr w:type="spellEnd"/>
-      <w:r>
-        <w:rPr>
-          <w:rFonts w:cstheme="minorHAnsi"/>
-          <w:color w:val="252525"/>
-          <w:sz w:val="24"/>
-          <w:szCs w:val="24"/>
-        </w:rPr>
-        <w:t xml:space="preserve"> are ca scop </w:t>
-      </w:r>
-      <w:proofErr w:type="spellStart"/>
-      <w:r>
-        <w:rPr>
-          <w:rFonts w:cstheme="minorHAnsi"/>
-          <w:color w:val="252525"/>
-          <w:sz w:val="24"/>
-          <w:szCs w:val="24"/>
-        </w:rPr>
-        <w:t>utilizarea</w:t>
-      </w:r>
-      <w:proofErr w:type="spellEnd"/>
-      <w:r>
-        <w:rPr>
-          <w:rFonts w:cstheme="minorHAnsi"/>
-          <w:color w:val="252525"/>
-          <w:sz w:val="24"/>
-          <w:szCs w:val="24"/>
-        </w:rPr>
-        <w:t xml:space="preserve"> </w:t>
-      </w:r>
-      <w:proofErr w:type="spellStart"/>
-      <w:r>
-        <w:rPr>
-          <w:rFonts w:cstheme="minorHAnsi"/>
-          <w:color w:val="252525"/>
-          <w:sz w:val="24"/>
-          <w:szCs w:val="24"/>
-        </w:rPr>
-        <w:t>tehnologiilor</w:t>
-      </w:r>
-      <w:proofErr w:type="spellEnd"/>
-      <w:r>
-        <w:rPr>
-          <w:rFonts w:cstheme="minorHAnsi"/>
-          <w:color w:val="252525"/>
-          <w:sz w:val="24"/>
-          <w:szCs w:val="24"/>
-        </w:rPr>
-        <w:t xml:space="preserve"> Java EE </w:t>
-      </w:r>
-      <w:proofErr w:type="spellStart"/>
-      <w:r>
-        <w:rPr>
-          <w:rFonts w:cstheme="minorHAnsi"/>
-          <w:color w:val="252525"/>
-          <w:sz w:val="24"/>
-          <w:szCs w:val="24"/>
-        </w:rPr>
-        <w:t>studiate</w:t>
-      </w:r>
-      <w:proofErr w:type="spellEnd"/>
-      <w:r>
-        <w:rPr>
-          <w:rFonts w:cstheme="minorHAnsi"/>
-          <w:color w:val="252525"/>
-          <w:sz w:val="24"/>
-          <w:szCs w:val="24"/>
-        </w:rPr>
-        <w:t xml:space="preserve"> la </w:t>
-      </w:r>
-      <w:proofErr w:type="spellStart"/>
-      <w:r>
-        <w:rPr>
-          <w:rFonts w:cstheme="minorHAnsi"/>
-          <w:color w:val="252525"/>
-          <w:sz w:val="24"/>
-          <w:szCs w:val="24"/>
-        </w:rPr>
-        <w:t>laborator</w:t>
-      </w:r>
-      <w:proofErr w:type="spellEnd"/>
-      <w:r>
-        <w:rPr>
-          <w:rFonts w:cstheme="minorHAnsi"/>
-          <w:color w:val="252525"/>
-          <w:sz w:val="24"/>
-          <w:szCs w:val="24"/>
-        </w:rPr>
-        <w:t>.</w:t>
+        <w:t>De asemenea proiectul are ca scop utilizarea tehnologiilor Java EE studiate la laborator.</w:t>
       </w:r>
     </w:p>
     <w:p>
@@ -1127,7 +355,6 @@
           <w:szCs w:val="28"/>
         </w:rPr>
       </w:pPr>
-      <w:proofErr w:type="spellStart"/>
       <w:r>
         <w:rPr>
           <w:b/>
@@ -1135,49 +362,8 @@
           <w:sz w:val="28"/>
           <w:szCs w:val="28"/>
         </w:rPr>
-        <w:t>Analiza</w:t>
-      </w:r>
-      <w:proofErr w:type="spellEnd"/>
-      <w:r>
-        <w:rPr>
-          <w:b/>
-          <w:bCs/>
-          <w:sz w:val="28"/>
-          <w:szCs w:val="28"/>
-        </w:rPr>
-        <w:t xml:space="preserve"> </w:t>
-      </w:r>
-      <w:proofErr w:type="spellStart"/>
-      <w:r>
-        <w:rPr>
-          <w:b/>
-          <w:bCs/>
-          <w:sz w:val="28"/>
-          <w:szCs w:val="28"/>
-        </w:rPr>
-        <w:t>cerințelor</w:t>
-      </w:r>
-      <w:proofErr w:type="spellEnd"/>
-      <w:r>
-        <w:rPr>
-          <w:b/>
-          <w:bCs/>
-          <w:sz w:val="28"/>
-          <w:szCs w:val="28"/>
-        </w:rPr>
-        <w:t xml:space="preserve"> </w:t>
-      </w:r>
-      <w:proofErr w:type="spellStart"/>
-      <w:r>
-        <w:rPr>
-          <w:b/>
-          <w:bCs/>
-          <w:sz w:val="28"/>
-          <w:szCs w:val="28"/>
-        </w:rPr>
-        <w:t>aplicației</w:t>
-      </w:r>
-      <w:proofErr w:type="spellEnd"/>
+        <w:t>Analiza cerințelor aplicației</w:t>
+      </w:r>
     </w:p>
     <w:p>
       <w:pPr>
@@ -2093,23 +1279,7 @@
           <w:sz w:val="24"/>
           <w:szCs w:val="24"/>
         </w:rPr>
-        <w:t xml:space="preserve">System validates </w:t>
-      </w:r>
-      <w:proofErr w:type="spellStart"/>
-      <w:r>
-        <w:rPr>
-          <w:sz w:val="24"/>
-          <w:szCs w:val="24"/>
-        </w:rPr>
-        <w:t>hr</w:t>
-      </w:r>
-      <w:proofErr w:type="spellEnd"/>
-      <w:r>
-        <w:rPr>
-          <w:sz w:val="24"/>
-          <w:szCs w:val="24"/>
-        </w:rPr>
-        <w:t xml:space="preserve"> director role</w:t>
+        <w:t>System validates hr director role</w:t>
       </w:r>
     </w:p>
     <w:p>
@@ -2423,59 +1593,8 @@
           <w:sz w:val="32"/>
           <w:szCs w:val="32"/>
         </w:rPr>
-        <w:t>Use Case-</w:t>
-      </w:r>
-      <w:proofErr w:type="spellStart"/>
-      <w:r>
-        <w:rPr>
-          <w:b/>
-          <w:bCs/>
-          <w:sz w:val="32"/>
-          <w:szCs w:val="32"/>
-        </w:rPr>
-        <w:t>uri</w:t>
-      </w:r>
-      <w:proofErr w:type="spellEnd"/>
-      <w:r>
-        <w:rPr>
-          <w:b/>
-          <w:bCs/>
-          <w:sz w:val="32"/>
-          <w:szCs w:val="32"/>
-        </w:rPr>
-        <w:t xml:space="preserve"> / </w:t>
-      </w:r>
-      <w:proofErr w:type="spellStart"/>
-      <w:r>
-        <w:rPr>
-          <w:b/>
-          <w:bCs/>
-          <w:sz w:val="32"/>
-          <w:szCs w:val="32"/>
-        </w:rPr>
-        <w:t>Diagrama</w:t>
-      </w:r>
-      <w:proofErr w:type="spellEnd"/>
-      <w:r>
-        <w:rPr>
-          <w:b/>
-          <w:bCs/>
-          <w:sz w:val="32"/>
-          <w:szCs w:val="32"/>
-        </w:rPr>
-        <w:t xml:space="preserve"> de use case-</w:t>
-      </w:r>
-      <w:proofErr w:type="spellStart"/>
-      <w:r>
-        <w:rPr>
-          <w:b/>
-          <w:bCs/>
-          <w:sz w:val="32"/>
-          <w:szCs w:val="32"/>
-        </w:rPr>
-        <w:t>uri</w:t>
-      </w:r>
-      <w:proofErr w:type="spellEnd"/>
+        <w:t>Use Case-uri / Diagrama de use case-uri</w:t>
+      </w:r>
     </w:p>
     <w:tbl>
       <w:tblPr>
@@ -2565,19 +1684,8 @@
                 <w:sz w:val="24"/>
                 <w:szCs w:val="24"/>
               </w:rPr>
-              <w:t xml:space="preserve">Marian </w:t>
-            </w:r>
-            <w:proofErr w:type="spellStart"/>
-            <w:r>
-              <w:rPr>
-                <w:rFonts w:ascii="Times New Roman" w:eastAsia="Times New Roman" w:hAnsi="Times New Roman" w:cs="Times New Roman"/>
-                <w:color w:val="000000"/>
-                <w:sz w:val="24"/>
-                <w:szCs w:val="24"/>
-              </w:rPr>
-              <w:t>Alexandru</w:t>
-            </w:r>
-            <w:proofErr w:type="spellEnd"/>
+              <w:t>Marian Alexandru</w:t>
+            </w:r>
           </w:p>
         </w:tc>
       </w:tr>
@@ -3446,7 +2554,6 @@
               </w:rPr>
               <w:t xml:space="preserve"> user </w:t>
             </w:r>
-            <w:proofErr w:type="spellStart"/>
             <w:r>
               <w:rPr>
                 <w:rFonts w:ascii="Times New Roman" w:eastAsia="Times New Roman" w:hAnsi="Times New Roman" w:cs="Times New Roman"/>
@@ -3456,7 +2563,6 @@
               </w:rPr>
               <w:t>authentification</w:t>
             </w:r>
-            <w:proofErr w:type="spellEnd"/>
             <w:r>
               <w:rPr>
                 <w:rFonts w:ascii="Times New Roman" w:eastAsia="Times New Roman" w:hAnsi="Times New Roman" w:cs="Times New Roman"/>
@@ -3596,12 +2702,6 @@
         <w:gridCol w:w="4500"/>
       </w:tblGrid>
       <w:tr>
-        <w:tblPrEx>
-          <w:tblCellMar>
-            <w:top w:w="0" w:type="dxa"/>
-            <w:bottom w:w="0" w:type="dxa"/>
-          </w:tblCellMar>
-        </w:tblPrEx>
         <w:tc>
           <w:tcPr>
             <w:tcW w:w="4530" w:type="dxa"/>
@@ -3682,12 +2782,6 @@
         </w:tc>
       </w:tr>
       <w:tr>
-        <w:tblPrEx>
-          <w:tblCellMar>
-            <w:top w:w="0" w:type="dxa"/>
-            <w:bottom w:w="0" w:type="dxa"/>
-          </w:tblCellMar>
-        </w:tblPrEx>
         <w:tc>
           <w:tcPr>
             <w:tcW w:w="4530" w:type="dxa"/>
@@ -3768,12 +2862,6 @@
         </w:tc>
       </w:tr>
       <w:tr>
-        <w:tblPrEx>
-          <w:tblCellMar>
-            <w:top w:w="0" w:type="dxa"/>
-            <w:bottom w:w="0" w:type="dxa"/>
-          </w:tblCellMar>
-        </w:tblPrEx>
         <w:tc>
           <w:tcPr>
             <w:tcW w:w="4530" w:type="dxa"/>
@@ -3854,12 +2942,6 @@
         </w:tc>
       </w:tr>
       <w:tr>
-        <w:tblPrEx>
-          <w:tblCellMar>
-            <w:top w:w="0" w:type="dxa"/>
-            <w:bottom w:w="0" w:type="dxa"/>
-          </w:tblCellMar>
-        </w:tblPrEx>
         <w:tc>
           <w:tcPr>
             <w:tcW w:w="4530" w:type="dxa"/>
@@ -3940,12 +3022,6 @@
         </w:tc>
       </w:tr>
       <w:tr>
-        <w:tblPrEx>
-          <w:tblCellMar>
-            <w:top w:w="0" w:type="dxa"/>
-            <w:bottom w:w="0" w:type="dxa"/>
-          </w:tblCellMar>
-        </w:tblPrEx>
         <w:tc>
           <w:tcPr>
             <w:tcW w:w="4530" w:type="dxa"/>
@@ -4026,12 +3102,6 @@
         </w:tc>
       </w:tr>
       <w:tr>
-        <w:tblPrEx>
-          <w:tblCellMar>
-            <w:top w:w="0" w:type="dxa"/>
-            <w:bottom w:w="0" w:type="dxa"/>
-          </w:tblCellMar>
-        </w:tblPrEx>
         <w:tc>
           <w:tcPr>
             <w:tcW w:w="4530" w:type="dxa"/>
@@ -4112,12 +3182,6 @@
         </w:tc>
       </w:tr>
       <w:tr>
-        <w:tblPrEx>
-          <w:tblCellMar>
-            <w:top w:w="0" w:type="dxa"/>
-            <w:bottom w:w="0" w:type="dxa"/>
-          </w:tblCellMar>
-        </w:tblPrEx>
         <w:tc>
           <w:tcPr>
             <w:tcW w:w="4530" w:type="dxa"/>
@@ -4397,12 +3461,6 @@
         </w:tc>
       </w:tr>
       <w:tr>
-        <w:tblPrEx>
-          <w:tblCellMar>
-            <w:top w:w="0" w:type="dxa"/>
-            <w:bottom w:w="0" w:type="dxa"/>
-          </w:tblCellMar>
-        </w:tblPrEx>
         <w:tc>
           <w:tcPr>
             <w:tcW w:w="4530" w:type="dxa"/>
@@ -4475,12 +3533,6 @@
         </w:tc>
       </w:tr>
       <w:tr>
-        <w:tblPrEx>
-          <w:tblCellMar>
-            <w:top w:w="0" w:type="dxa"/>
-            <w:bottom w:w="0" w:type="dxa"/>
-          </w:tblCellMar>
-        </w:tblPrEx>
         <w:tc>
           <w:tcPr>
             <w:tcW w:w="4530" w:type="dxa"/>
@@ -4773,23 +3825,13 @@
                 <w:szCs w:val="24"/>
               </w:rPr>
             </w:pPr>
-            <w:proofErr w:type="spellStart"/>
-            <w:r>
-              <w:rPr>
-                <w:rFonts w:ascii="Times New Roman" w:eastAsia="Times New Roman" w:hAnsi="Times New Roman" w:cs="Times New Roman"/>
-                <w:sz w:val="24"/>
-                <w:szCs w:val="24"/>
-              </w:rPr>
-              <w:t>Cepoiu</w:t>
-            </w:r>
-            <w:proofErr w:type="spellEnd"/>
-            <w:r>
-              <w:rPr>
-                <w:rFonts w:ascii="Times New Roman" w:eastAsia="Times New Roman" w:hAnsi="Times New Roman" w:cs="Times New Roman"/>
-                <w:sz w:val="24"/>
-                <w:szCs w:val="24"/>
-              </w:rPr>
-              <w:t xml:space="preserve"> Radu-Constantin</w:t>
+            <w:r>
+              <w:rPr>
+                <w:rFonts w:ascii="Times New Roman" w:eastAsia="Times New Roman" w:hAnsi="Times New Roman" w:cs="Times New Roman"/>
+                <w:sz w:val="24"/>
+                <w:szCs w:val="24"/>
+              </w:rPr>
+              <w:t>Cepoiu Radu-Constantin</w:t>
             </w:r>
           </w:p>
         </w:tc>
@@ -5732,7 +4774,6 @@
           <w:szCs w:val="32"/>
         </w:rPr>
       </w:pPr>
-      <w:proofErr w:type="spellStart"/>
       <w:r>
         <w:rPr>
           <w:b/>
@@ -5741,17 +4782,7 @@
           <w:szCs w:val="32"/>
         </w:rPr>
         <w:lastRenderedPageBreak/>
-        <w:t>Diagrame</w:t>
-      </w:r>
-      <w:proofErr w:type="spellEnd"/>
-      <w:r>
-        <w:rPr>
-          <w:b/>
-          <w:bCs/>
-          <w:sz w:val="32"/>
-          <w:szCs w:val="32"/>
-        </w:rPr>
-        <w:t xml:space="preserve"> SSD</w:t>
+        <w:t>Diagrame SSD</w:t>
       </w:r>
     </w:p>
     <w:p>
@@ -5926,39 +4957,8 @@
           <w:szCs w:val="28"/>
         </w:rPr>
         <w:lastRenderedPageBreak/>
-        <w:t xml:space="preserve">Design </w:t>
-      </w:r>
-      <w:proofErr w:type="spellStart"/>
-      <w:r>
-        <w:rPr>
-          <w:b/>
-          <w:bCs/>
-          <w:sz w:val="28"/>
-          <w:szCs w:val="28"/>
-        </w:rPr>
-        <w:t>și</w:t>
-      </w:r>
-      <w:proofErr w:type="spellEnd"/>
-      <w:r>
-        <w:rPr>
-          <w:b/>
-          <w:bCs/>
-          <w:sz w:val="28"/>
-          <w:szCs w:val="28"/>
-        </w:rPr>
-        <w:t xml:space="preserve"> </w:t>
-      </w:r>
-      <w:proofErr w:type="spellStart"/>
-      <w:r>
-        <w:rPr>
-          <w:b/>
-          <w:bCs/>
-          <w:sz w:val="28"/>
-          <w:szCs w:val="28"/>
-        </w:rPr>
-        <w:t>implementare</w:t>
-      </w:r>
-      <w:proofErr w:type="spellEnd"/>
+        <w:t>Design și implementare</w:t>
+      </w:r>
     </w:p>
     <w:p>
       <w:pPr>
@@ -5967,6 +4967,40 @@
           <w:ilvl w:val="0"/>
           <w:numId w:val="6"/>
         </w:numPr>
+        <w:rPr>
+          <w:b/>
+          <w:bCs/>
+          <w:sz w:val="24"/>
+          <w:szCs w:val="24"/>
+        </w:rPr>
+      </w:pPr>
+      <w:r>
+        <w:rPr>
+          <w:sz w:val="24"/>
+          <w:szCs w:val="24"/>
+        </w:rPr>
+        <w:t>Diagrama de cla</w:t>
+      </w:r>
+      <w:r>
+        <w:rPr>
+          <w:sz w:val="24"/>
+          <w:szCs w:val="24"/>
+        </w:rPr>
+        <w:t>se</w:t>
+      </w:r>
+    </w:p>
+    <w:p>
+      <w:pPr>
+        <w:rPr>
+          <w:b/>
+          <w:bCs/>
+          <w:sz w:val="24"/>
+          <w:szCs w:val="24"/>
+        </w:rPr>
+      </w:pPr>
+    </w:p>
+    <w:p>
+      <w:pPr>
         <w:rPr>
           <w:b/>
           <w:bCs/>
@@ -5980,38 +5014,63 @@
           <w:cols w:space="720"/>
         </w:sectPr>
       </w:pPr>
-      <w:proofErr w:type="spellStart"/>
-      <w:r>
-        <w:rPr>
-          <w:sz w:val="24"/>
-          <w:szCs w:val="24"/>
-        </w:rPr>
-        <w:t>Diagrama</w:t>
-      </w:r>
-      <w:proofErr w:type="spellEnd"/>
-      <w:r>
-        <w:rPr>
-          <w:sz w:val="24"/>
-          <w:szCs w:val="24"/>
-        </w:rPr>
-        <w:t xml:space="preserve"> de </w:t>
-      </w:r>
-      <w:proofErr w:type="spellStart"/>
-      <w:r>
-        <w:rPr>
-          <w:sz w:val="24"/>
-          <w:szCs w:val="24"/>
-        </w:rPr>
-        <w:t>cla</w:t>
-      </w:r>
-      <w:r>
-        <w:rPr>
-          <w:sz w:val="24"/>
-          <w:szCs w:val="24"/>
-        </w:rPr>
-        <w:t>se</w:t>
-      </w:r>
-      <w:proofErr w:type="spellEnd"/>
+      <w:r>
+        <w:rPr>
+          <w:b/>
+          <w:bCs/>
+          <w:noProof/>
+          <w:sz w:val="24"/>
+          <w:szCs w:val="24"/>
+        </w:rPr>
+        <w:drawing>
+          <wp:inline distT="0" distB="0" distL="0" distR="0" wp14:anchorId="38F52704" wp14:editId="1768F239">
+            <wp:extent cx="5848350" cy="7867650"/>
+            <wp:effectExtent l="0" t="0" r="0" b="0"/>
+            <wp:docPr id="1" name="Picture 1"/>
+            <wp:cNvGraphicFramePr>
+              <a:graphicFrameLocks xmlns:a="http://schemas.openxmlformats.org/drawingml/2006/main" noChangeAspect="1"/>
+            </wp:cNvGraphicFramePr>
+            <a:graphic xmlns:a="http://schemas.openxmlformats.org/drawingml/2006/main">
+              <a:graphicData uri="http://schemas.openxmlformats.org/drawingml/2006/picture">
+                <pic:pic xmlns:pic="http://schemas.openxmlformats.org/drawingml/2006/picture">
+                  <pic:nvPicPr>
+                    <pic:cNvPr id="0" name="Picture 1"/>
+                    <pic:cNvPicPr>
+                      <a:picLocks noChangeAspect="1" noChangeArrowheads="1"/>
+                    </pic:cNvPicPr>
+                  </pic:nvPicPr>
+                  <pic:blipFill>
+                    <a:blip r:embed="rId7">
+                      <a:extLst>
+                        <a:ext uri="{28A0092B-C50C-407E-A947-70E740481C1C}">
+                          <a14:useLocalDpi xmlns:a14="http://schemas.microsoft.com/office/drawing/2010/main" val="0"/>
+                        </a:ext>
+                      </a:extLst>
+                    </a:blip>
+                    <a:srcRect/>
+                    <a:stretch>
+                      <a:fillRect/>
+                    </a:stretch>
+                  </pic:blipFill>
+                  <pic:spPr bwMode="auto">
+                    <a:xfrm>
+                      <a:off x="0" y="0"/>
+                      <a:ext cx="5848350" cy="7867650"/>
+                    </a:xfrm>
+                    <a:prstGeom prst="rect">
+                      <a:avLst/>
+                    </a:prstGeom>
+                    <a:noFill/>
+                    <a:ln>
+                      <a:noFill/>
+                    </a:ln>
+                  </pic:spPr>
+                </pic:pic>
+              </a:graphicData>
+            </a:graphic>
+          </wp:inline>
+        </w:drawing>
+      </w:r>
     </w:p>
     <w:p/>
     <w:sectPr>
@@ -7709,15 +6768,6 @@
   </w:abstractNum>
   <w:num w:numId="1">
     <w:abstractNumId w:val="8"/>
-    <w:lvlOverride w:ilvl="0"/>
-    <w:lvlOverride w:ilvl="1"/>
-    <w:lvlOverride w:ilvl="2"/>
-    <w:lvlOverride w:ilvl="3"/>
-    <w:lvlOverride w:ilvl="4"/>
-    <w:lvlOverride w:ilvl="5"/>
-    <w:lvlOverride w:ilvl="6"/>
-    <w:lvlOverride w:ilvl="7"/>
-    <w:lvlOverride w:ilvl="8"/>
   </w:num>
   <w:num w:numId="2">
     <w:abstractNumId w:val="15"/>
@@ -7751,15 +6801,6 @@
   </w:num>
   <w:num w:numId="3">
     <w:abstractNumId w:val="2"/>
-    <w:lvlOverride w:ilvl="0"/>
-    <w:lvlOverride w:ilvl="1"/>
-    <w:lvlOverride w:ilvl="2"/>
-    <w:lvlOverride w:ilvl="3"/>
-    <w:lvlOverride w:ilvl="4"/>
-    <w:lvlOverride w:ilvl="5"/>
-    <w:lvlOverride w:ilvl="6"/>
-    <w:lvlOverride w:ilvl="7"/>
-    <w:lvlOverride w:ilvl="8"/>
   </w:num>
   <w:num w:numId="4">
     <w:abstractNumId w:val="5"/>
@@ -7777,27 +6818,9 @@
   </w:num>
   <w:num w:numId="5">
     <w:abstractNumId w:val="6"/>
-    <w:lvlOverride w:ilvl="0"/>
-    <w:lvlOverride w:ilvl="1"/>
-    <w:lvlOverride w:ilvl="2"/>
-    <w:lvlOverride w:ilvl="3"/>
-    <w:lvlOverride w:ilvl="4"/>
-    <w:lvlOverride w:ilvl="5"/>
-    <w:lvlOverride w:ilvl="6"/>
-    <w:lvlOverride w:ilvl="7"/>
-    <w:lvlOverride w:ilvl="8"/>
   </w:num>
   <w:num w:numId="6">
     <w:abstractNumId w:val="12"/>
-    <w:lvlOverride w:ilvl="0"/>
-    <w:lvlOverride w:ilvl="1"/>
-    <w:lvlOverride w:ilvl="2"/>
-    <w:lvlOverride w:ilvl="3"/>
-    <w:lvlOverride w:ilvl="4"/>
-    <w:lvlOverride w:ilvl="5"/>
-    <w:lvlOverride w:ilvl="6"/>
-    <w:lvlOverride w:ilvl="7"/>
-    <w:lvlOverride w:ilvl="8"/>
   </w:num>
   <w:num w:numId="7">
     <w:abstractNumId w:val="14"/>

</xml_diff>